<commit_message>
Update on 07/03/2021 at 13:32
</commit_message>
<xml_diff>
--- a/Documents/Safeguarding/Absconding Policy.docx
+++ b/Documents/Safeguarding/Absconding Policy.docx
@@ -297,7 +297,7 @@
           <w:szCs w:val="32"/>
           <w:lang w:val="en-US"/>
         </w:rPr>
-        <w:t>Spring</w:t>
+        <w:t>Autumn</w:t>
       </w:r>
       <w:r>
         <w:rPr>
@@ -552,7 +552,7 @@
           <w:szCs w:val="32"/>
           <w:lang w:val="en-US"/>
         </w:rPr>
-        <w:t>Autumn</w:t>
+        <w:t>Summer</w:t>
       </w:r>
       <w:r>
         <w:rPr>
@@ -650,7 +650,7 @@
           <w:szCs w:val="32"/>
           <w:lang w:val="en-US"/>
         </w:rPr>
-        <w:t>1</w:t>
+        <w:t>2</w:t>
       </w:r>
     </w:p>
     <w:p>
@@ -995,6 +995,8 @@
         </w:rPr>
         <w:t>Attendance Policy</w:t>
       </w:r>
+      <w:bookmarkStart w:id="2" w:name="_GoBack"/>
+      <w:bookmarkEnd w:id="2"/>
     </w:p>
     <w:p>
       <w:pPr>
@@ -1174,7 +1176,7 @@
           <w:szCs w:val="24"/>
           <w:lang w:val="en-US"/>
         </w:rPr>
-        <w:t>18</w:t>
+        <w:t>21</w:t>
       </w:r>
       <w:r>
         <w:rPr>
@@ -1184,16 +1186,25 @@
           <w:vertAlign w:val="superscript"/>
           <w:lang w:val="en-US"/>
         </w:rPr>
-        <w:t>th</w:t>
-      </w:r>
-      <w:r>
-        <w:rPr>
-          <w:rFonts w:ascii="Candara" w:eastAsia="Candara" w:hAnsi="Candara" w:cs="Candara"/>
-          <w:sz w:val="24"/>
-          <w:szCs w:val="24"/>
-          <w:lang w:val="en-US"/>
-        </w:rPr>
-        <w:t xml:space="preserve"> February 2020</w:t>
+        <w:t>st</w:t>
+      </w:r>
+      <w:r>
+        <w:rPr>
+          <w:rFonts w:ascii="Candara" w:eastAsia="Candara" w:hAnsi="Candara" w:cs="Candara"/>
+          <w:sz w:val="24"/>
+          <w:szCs w:val="24"/>
+          <w:lang w:val="en-US"/>
+        </w:rPr>
+        <w:t xml:space="preserve"> December</w:t>
+      </w:r>
+      <w:r>
+        <w:rPr>
+          <w:rFonts w:ascii="Candara" w:eastAsia="Candara" w:hAnsi="Candara" w:cs="Candara"/>
+          <w:sz w:val="24"/>
+          <w:szCs w:val="24"/>
+          <w:lang w:val="en-US"/>
+        </w:rPr>
+        <w:t xml:space="preserve"> 2020</w:t>
       </w:r>
     </w:p>
     <w:bookmarkEnd w:id="1"/>
@@ -1295,7 +1306,15 @@
         <w:t xml:space="preserve"> </w:t>
       </w:r>
       <w:r>
-        <w:t>We recognise that it is highly unlikely that a pupil should abscond from the school premises, but in the event that it</w:t>
+        <w:t xml:space="preserve">We recognise that it is highly unlikely that a pupil should abscond from the school premises, but </w:t>
+      </w:r>
+      <w:proofErr w:type="gramStart"/>
+      <w:r>
+        <w:t>in the event that</w:t>
+      </w:r>
+      <w:proofErr w:type="gramEnd"/>
+      <w:r>
+        <w:t xml:space="preserve"> it</w:t>
       </w:r>
       <w:r>
         <w:t xml:space="preserve"> </w:t>
@@ -1433,7 +1452,15 @@
         <w:jc w:val="both"/>
       </w:pPr>
       <w:r>
-        <w:t>3. If the child is found then they will be returned to the classroom. At an appropriate time an investigation into their absence will be conducted by an appointed member of staff.</w:t>
+        <w:t xml:space="preserve">3. If the child is found then they will be returned to the classroom. At an appropriate </w:t>
+      </w:r>
+      <w:proofErr w:type="gramStart"/>
+      <w:r>
+        <w:t>time</w:t>
+      </w:r>
+      <w:proofErr w:type="gramEnd"/>
+      <w:r>
+        <w:t xml:space="preserve"> an investigation into their absence will be conducted by an appointed member of staff.</w:t>
       </w:r>
     </w:p>
     <w:p>
@@ -1887,8 +1914,6 @@
       <w:r>
         <w:t>’.</w:t>
       </w:r>
-      <w:bookmarkStart w:id="2" w:name="_GoBack"/>
-      <w:bookmarkEnd w:id="2"/>
     </w:p>
     <w:p>
       <w:pPr>
@@ -2307,7 +2332,21 @@
               <w:rPr>
                 <w:color w:val="FFFFFF" w:themeColor="background1"/>
               </w:rPr>
-              <w:t>(continue on the back of this</w:t>
+              <w:t>(</w:t>
+            </w:r>
+            <w:proofErr w:type="gramStart"/>
+            <w:r>
+              <w:rPr>
+                <w:color w:val="FFFFFF" w:themeColor="background1"/>
+              </w:rPr>
+              <w:t>continue on</w:t>
+            </w:r>
+            <w:proofErr w:type="gramEnd"/>
+            <w:r>
+              <w:rPr>
+                <w:color w:val="FFFFFF" w:themeColor="background1"/>
+              </w:rPr>
+              <w:t xml:space="preserve"> the back of this</w:t>
             </w:r>
           </w:p>
           <w:p>
@@ -2408,7 +2447,21 @@
               <w:rPr>
                 <w:color w:val="FFFFFF" w:themeColor="background1"/>
               </w:rPr>
-              <w:t>(continue on the back of this</w:t>
+              <w:t>(</w:t>
+            </w:r>
+            <w:proofErr w:type="gramStart"/>
+            <w:r>
+              <w:rPr>
+                <w:color w:val="FFFFFF" w:themeColor="background1"/>
+              </w:rPr>
+              <w:t>continue on</w:t>
+            </w:r>
+            <w:proofErr w:type="gramEnd"/>
+            <w:r>
+              <w:rPr>
+                <w:color w:val="FFFFFF" w:themeColor="background1"/>
+              </w:rPr>
+              <w:t xml:space="preserve"> the back of this</w:t>
             </w:r>
           </w:p>
           <w:p>

</xml_diff>